<commit_message>
Added Tyler GIS notes, continue checking PRISM data
</commit_message>
<xml_diff>
--- a/manuscript/literature review.docx
+++ b/manuscript/literature review.docx
@@ -3,31 +3,9 @@
 <w:document xmlns:wpc="http://schemas.microsoft.com/office/word/2010/wordprocessingCanvas" xmlns:cx="http://schemas.microsoft.com/office/drawing/2014/chartex" xmlns:cx1="http://schemas.microsoft.com/office/drawing/2015/9/8/chartex" xmlns:mc="http://schemas.openxmlformats.org/markup-compatibility/2006" xmlns:o="urn:schemas-microsoft-com:office:office" xmlns:r="http://schemas.openxmlformats.org/officeDocument/2006/relationships" xmlns:m="http://schemas.openxmlformats.org/officeDocument/2006/math" xmlns:v="urn:schemas-microsoft-com:vml" xmlns:wp14="http://schemas.microsoft.com/office/word/2010/wordprocessingDrawing" xmlns:wp="http://schemas.openxmlformats.org/drawingml/2006/wordprocessingDrawing" xmlns:w10="urn:schemas-microsoft-com:office:word" xmlns:w="http://schemas.openxmlformats.org/wordprocessingml/2006/main" xmlns:w14="http://schemas.microsoft.com/office/word/2010/wordml" xmlns:w15="http://schemas.microsoft.com/office/word/2012/wordml" xmlns:w16se="http://schemas.microsoft.com/office/word/2015/wordml/symex" xmlns:wpg="http://schemas.microsoft.com/office/word/2010/wordprocessingGroup" xmlns:wpi="http://schemas.microsoft.com/office/word/2010/wordprocessingInk" xmlns:wne="http://schemas.microsoft.com/office/word/2006/wordml" xmlns:wps="http://schemas.microsoft.com/office/word/2010/wordprocessingShape" mc:Ignorable="w14 w15 w16se wp14">
   <w:body>
     <w:p>
-      <w:proofErr w:type="spellStart"/>
-      <w:r>
-        <w:t>Cale</w:t>
-      </w:r>
-      <w:proofErr w:type="spellEnd"/>
-      <w:r>
-        <w:t xml:space="preserve">, W. G., </w:t>
-      </w:r>
-      <w:proofErr w:type="spellStart"/>
-      <w:r>
-        <w:t>Henebry</w:t>
-      </w:r>
-      <w:proofErr w:type="spellEnd"/>
-      <w:r>
-        <w:t xml:space="preserve">, G. M., &amp; </w:t>
-      </w:r>
-      <w:proofErr w:type="spellStart"/>
-      <w:r>
-        <w:t>Yeakley</w:t>
-      </w:r>
-      <w:proofErr w:type="spellEnd"/>
-      <w:r>
-        <w:t xml:space="preserve">, J. A. (1989). Inferring process from pattern in natural communities. </w:t>
-      </w:r>
-      <w:proofErr w:type="spellStart"/>
+      <w:r>
+        <w:t xml:space="preserve">Cale, W. G., Henebry, G. M., &amp; Yeakley, J. A. (1989). Inferring process from pattern in natural communities. </w:t>
+      </w:r>
       <w:r>
         <w:rPr>
           <w:i/>
@@ -35,7 +13,6 @@
         </w:rPr>
         <w:t>BioScience</w:t>
       </w:r>
-      <w:proofErr w:type="spellEnd"/>
       <w:r>
         <w:t xml:space="preserve">, </w:t>
       </w:r>
@@ -118,13 +95,8 @@
           <w:lang w:val="en"/>
         </w:rPr>
       </w:pPr>
-      <w:proofErr w:type="spellStart"/>
-      <w:r>
-        <w:t>Godsoe</w:t>
-      </w:r>
-      <w:proofErr w:type="spellEnd"/>
-      <w:r>
-        <w:t xml:space="preserve">, W. (2010). Regional variation exaggerates ecological divergence in niche models. </w:t>
+      <w:r>
+        <w:t xml:space="preserve">Godsoe, W. (2010). Regional variation exaggerates ecological divergence in niche models. </w:t>
       </w:r>
       <w:r>
         <w:rPr>
@@ -178,59 +150,13 @@
           <w:lang w:val="en"/>
         </w:rPr>
       </w:pPr>
-      <w:proofErr w:type="spellStart"/>
       <w:r>
         <w:rPr>
           <w:rFonts w:ascii="Merriweather" w:hAnsi="Merriweather"/>
           <w:color w:val="2A2A2A"/>
           <w:lang w:val="en"/>
         </w:rPr>
-        <w:t>Maxent</w:t>
-      </w:r>
-      <w:proofErr w:type="spellEnd"/>
-      <w:r>
-        <w:rPr>
-          <w:rFonts w:ascii="Merriweather" w:hAnsi="Merriweather"/>
-          <w:color w:val="2A2A2A"/>
-          <w:lang w:val="en"/>
-        </w:rPr>
-        <w:t xml:space="preserve"> and BRT performed much better than GLM in a series of comparisons of available methods (</w:t>
-      </w:r>
-      <w:proofErr w:type="spellStart"/>
-      <w:r>
-        <w:rPr>
-          <w:rFonts w:ascii="Merriweather" w:hAnsi="Merriweather"/>
-          <w:color w:val="2A2A2A"/>
-          <w:lang w:val="en"/>
-        </w:rPr>
-        <w:t>Elith</w:t>
-      </w:r>
-      <w:proofErr w:type="spellEnd"/>
-      <w:r>
-        <w:rPr>
-          <w:rFonts w:ascii="Merriweather" w:hAnsi="Merriweather"/>
-          <w:color w:val="2A2A2A"/>
-          <w:lang w:val="en"/>
-        </w:rPr>
-        <w:t xml:space="preserve"> et al. 2006), and so it is somewhat puzzling that in this case, BRT and </w:t>
-      </w:r>
-      <w:proofErr w:type="spellStart"/>
-      <w:r>
-        <w:rPr>
-          <w:rFonts w:ascii="Merriweather" w:hAnsi="Merriweather"/>
-          <w:color w:val="2A2A2A"/>
-          <w:lang w:val="en"/>
-        </w:rPr>
-        <w:t>maxent</w:t>
-      </w:r>
-      <w:proofErr w:type="spellEnd"/>
-      <w:r>
-        <w:rPr>
-          <w:rFonts w:ascii="Merriweather" w:hAnsi="Merriweather"/>
-          <w:color w:val="2A2A2A"/>
-          <w:lang w:val="en"/>
-        </w:rPr>
-        <w:t xml:space="preserve"> produced inferior predictions. </w:t>
+        <w:t xml:space="preserve">Maxent and BRT performed much better than GLM in a series of comparisons of available methods (Elith et al. 2006), and so it is somewhat puzzling that in this case, BRT and maxent produced inferior predictions. </w:t>
       </w:r>
       <w:r>
         <w:rPr>
@@ -247,25 +173,7 @@
           <w:color w:val="2A2A2A"/>
           <w:lang w:val="en"/>
         </w:rPr>
-        <w:t xml:space="preserve"> GLM requires the user to specify how individual variables shape the probability that a species will be present (specifying, e.g., that there are linear and squared terms). Neither BRT nor </w:t>
-      </w:r>
-      <w:proofErr w:type="spellStart"/>
-      <w:r>
-        <w:rPr>
-          <w:rFonts w:ascii="Merriweather" w:hAnsi="Merriweather"/>
-          <w:color w:val="2A2A2A"/>
-          <w:lang w:val="en"/>
-        </w:rPr>
-        <w:t>Maxent</w:t>
-      </w:r>
-      <w:proofErr w:type="spellEnd"/>
-      <w:r>
-        <w:rPr>
-          <w:rFonts w:ascii="Merriweather" w:hAnsi="Merriweather"/>
-          <w:color w:val="2A2A2A"/>
-          <w:lang w:val="en"/>
-        </w:rPr>
-        <w:t xml:space="preserve"> requires this much detail and so have less information to extrapolate to new environments</w:t>
+        <w:t xml:space="preserve"> GLM requires the user to specify how individual variables shape the probability that a species will be present (specifying, e.g., that there are linear and squared terms). Neither BRT nor Maxent requires this much detail and so have less information to extrapolate to new environments</w:t>
       </w:r>
     </w:p>
     <w:p>
@@ -302,39 +210,8 @@
           <w:color w:val="2A2A2A"/>
           <w:lang w:val="en"/>
         </w:rPr>
-        <w:t xml:space="preserve">4 papers that review state of thinking about </w:t>
-      </w:r>
-      <w:proofErr w:type="spellStart"/>
-      <w:r>
-        <w:rPr>
-          <w:rFonts w:ascii="Merriweather" w:hAnsi="Merriweather"/>
-          <w:b/>
-          <w:color w:val="2A2A2A"/>
-          <w:lang w:val="en"/>
-        </w:rPr>
-        <w:t>sdms</w:t>
-      </w:r>
-      <w:proofErr w:type="spellEnd"/>
-      <w:r>
-        <w:rPr>
-          <w:rFonts w:ascii="Merriweather" w:hAnsi="Merriweather"/>
-          <w:b/>
-          <w:color w:val="2A2A2A"/>
-          <w:lang w:val="en"/>
-        </w:rPr>
-        <w:t xml:space="preserve"> and climate </w:t>
-      </w:r>
-      <w:proofErr w:type="spellStart"/>
-      <w:r>
-        <w:rPr>
-          <w:rFonts w:ascii="Merriweather" w:hAnsi="Merriweather"/>
-          <w:b/>
-          <w:color w:val="2A2A2A"/>
-          <w:lang w:val="en"/>
-        </w:rPr>
-        <w:t>chnage</w:t>
-      </w:r>
-      <w:proofErr w:type="spellEnd"/>
+        <w:t>4 papers that review state of thinking about sdms and climate chnage</w:t>
+      </w:r>
     </w:p>
     <w:p>
       <w:pPr>
@@ -354,7 +231,6 @@
           <w:szCs w:val="18"/>
         </w:rPr>
       </w:pPr>
-      <w:proofErr w:type="spellStart"/>
       <w:r>
         <w:rPr>
           <w:rFonts w:cs="Minion Pro"/>
@@ -363,18 +239,7 @@
           <w:szCs w:val="18"/>
           <w:lang w:val="fr-CA"/>
         </w:rPr>
-        <w:t>Wiens</w:t>
-      </w:r>
-      <w:proofErr w:type="spellEnd"/>
-      <w:r>
-        <w:rPr>
-          <w:rFonts w:cs="Minion Pro"/>
-          <w:color w:val="000000"/>
-          <w:sz w:val="18"/>
-          <w:szCs w:val="18"/>
-          <w:lang w:val="fr-CA"/>
-        </w:rPr>
-        <w:t xml:space="preserve">, J.A. et al. 2009. </w:t>
+        <w:t xml:space="preserve">Wiens, J.A. et al. 2009. </w:t>
       </w:r>
       <w:r>
         <w:rPr>
@@ -415,184 +280,106 @@
           <w:szCs w:val="18"/>
         </w:rPr>
       </w:pPr>
-      <w:proofErr w:type="spellStart"/>
-      <w:r>
-        <w:rPr>
-          <w:rFonts w:cs="Minion Pro"/>
-          <w:color w:val="000000"/>
-          <w:sz w:val="18"/>
-          <w:szCs w:val="18"/>
-        </w:rPr>
-        <w:t>Hijmans</w:t>
-      </w:r>
-      <w:proofErr w:type="spellEnd"/>
-      <w:r>
-        <w:rPr>
-          <w:rFonts w:cs="Minion Pro"/>
-          <w:color w:val="000000"/>
-          <w:sz w:val="18"/>
-          <w:szCs w:val="18"/>
-        </w:rPr>
-        <w:t>, R.J. &amp; C.H. Graham. 2006. The ability of climate envelope models to predict the effect of climate change on species distributions. Glob. Change Biol. 12: 2272–2281.</w:t>
-      </w:r>
-    </w:p>
-    <w:p>
-      <w:pPr>
-        <w:rPr>
-          <w:rFonts w:cs="Minion Pro"/>
-          <w:color w:val="000000"/>
-          <w:sz w:val="18"/>
-          <w:szCs w:val="18"/>
-        </w:rPr>
-      </w:pPr>
-    </w:p>
-    <w:p>
-      <w:pPr>
-        <w:rPr>
-          <w:rFonts w:cs="Minion Pro"/>
-          <w:color w:val="000000"/>
-          <w:sz w:val="18"/>
-          <w:szCs w:val="18"/>
-        </w:rPr>
-      </w:pPr>
-    </w:p>
-    <w:p>
-      <w:pPr>
-        <w:rPr>
-          <w:rFonts w:cs="Minion Pro"/>
-          <w:color w:val="000000"/>
-          <w:sz w:val="18"/>
-          <w:szCs w:val="18"/>
-        </w:rPr>
-      </w:pPr>
-    </w:p>
-    <w:p>
-      <w:pPr>
-        <w:rPr>
-          <w:rFonts w:cs="Minion Pro"/>
-          <w:color w:val="000000"/>
-          <w:sz w:val="18"/>
-          <w:szCs w:val="18"/>
-        </w:rPr>
-      </w:pPr>
-      <w:proofErr w:type="spellStart"/>
-      <w:r>
-        <w:rPr>
-          <w:rFonts w:cs="Minion Pro"/>
-          <w:color w:val="000000"/>
-          <w:sz w:val="18"/>
-          <w:szCs w:val="18"/>
-        </w:rPr>
-        <w:t>Jeschke</w:t>
-      </w:r>
-      <w:proofErr w:type="spellEnd"/>
-      <w:r>
-        <w:rPr>
-          <w:rFonts w:cs="Minion Pro"/>
-          <w:color w:val="000000"/>
-          <w:sz w:val="18"/>
-          <w:szCs w:val="18"/>
-        </w:rPr>
-        <w:t xml:space="preserve">, J.M. &amp;D.L. </w:t>
-      </w:r>
-      <w:proofErr w:type="spellStart"/>
-      <w:r>
-        <w:rPr>
-          <w:rFonts w:cs="Minion Pro"/>
-          <w:color w:val="000000"/>
-          <w:sz w:val="18"/>
-          <w:szCs w:val="18"/>
-        </w:rPr>
-        <w:t>Strayer</w:t>
-      </w:r>
-      <w:proofErr w:type="spellEnd"/>
-      <w:r>
-        <w:rPr>
-          <w:rFonts w:cs="Minion Pro"/>
-          <w:color w:val="000000"/>
-          <w:sz w:val="18"/>
-          <w:szCs w:val="18"/>
-        </w:rPr>
-        <w:t xml:space="preserve">. 2008. Usefulness </w:t>
-      </w:r>
-      <w:proofErr w:type="spellStart"/>
-      <w:r>
-        <w:rPr>
-          <w:rFonts w:cs="Minion Pro"/>
-          <w:color w:val="000000"/>
-          <w:sz w:val="18"/>
-          <w:szCs w:val="18"/>
-        </w:rPr>
-        <w:t>ofbioclimatic</w:t>
-      </w:r>
-      <w:proofErr w:type="spellEnd"/>
-      <w:r>
-        <w:rPr>
-          <w:rFonts w:cs="Minion Pro"/>
-          <w:color w:val="000000"/>
-          <w:sz w:val="18"/>
-          <w:szCs w:val="18"/>
-        </w:rPr>
-        <w:t xml:space="preserve"> models for studying climate change and invasive species. Ann. N.Y. Acad. Sci. 1134: 1–24.</w:t>
-      </w:r>
-    </w:p>
-    <w:p>
-      <w:pPr>
-        <w:rPr>
-          <w:rFonts w:cs="Minion Pro"/>
-          <w:color w:val="000000"/>
-          <w:sz w:val="18"/>
-          <w:szCs w:val="18"/>
-        </w:rPr>
-      </w:pPr>
-    </w:p>
-    <w:p>
-      <w:pPr>
-        <w:rPr>
-          <w:rFonts w:cs="Minion Pro"/>
-          <w:color w:val="000000"/>
-          <w:sz w:val="18"/>
-          <w:szCs w:val="18"/>
-        </w:rPr>
-      </w:pPr>
-    </w:p>
-    <w:p>
-      <w:pPr>
-        <w:rPr>
-          <w:rFonts w:cs="Minion Pro"/>
-          <w:color w:val="000000"/>
-          <w:sz w:val="18"/>
-          <w:szCs w:val="18"/>
-        </w:rPr>
-      </w:pPr>
-    </w:p>
-    <w:p>
-      <w:pPr>
-        <w:rPr>
-          <w:rFonts w:cs="Minion Pro"/>
-          <w:color w:val="000000"/>
-          <w:sz w:val="18"/>
-          <w:szCs w:val="18"/>
-        </w:rPr>
-      </w:pPr>
-      <w:r>
-        <w:t xml:space="preserve">Peterson, A. T., </w:t>
-      </w:r>
-      <w:proofErr w:type="spellStart"/>
-      <w:r>
-        <w:t>Cobos</w:t>
-      </w:r>
-      <w:proofErr w:type="spellEnd"/>
-      <w:r>
-        <w:t>, M. E., &amp; Jiménez‐</w:t>
-      </w:r>
-      <w:proofErr w:type="spellStart"/>
-      <w:r>
-        <w:t>García</w:t>
-      </w:r>
-      <w:proofErr w:type="spellEnd"/>
-      <w:r>
-        <w:t xml:space="preserve">, D. (2018). </w:t>
+      <w:r>
+        <w:rPr>
+          <w:rFonts w:cs="Minion Pro"/>
+          <w:color w:val="000000"/>
+          <w:sz w:val="18"/>
+          <w:szCs w:val="18"/>
+        </w:rPr>
+        <w:t>Hijmans, R.J. &amp; C.H. Graham. 2006. The ability of climate envelope models to predict the effect of climate change on species distributions. Glob. Change Biol. 12: 2272–2281.</w:t>
+      </w:r>
+    </w:p>
+    <w:p>
+      <w:pPr>
+        <w:rPr>
+          <w:rFonts w:cs="Minion Pro"/>
+          <w:color w:val="000000"/>
+          <w:sz w:val="18"/>
+          <w:szCs w:val="18"/>
+        </w:rPr>
+      </w:pPr>
+    </w:p>
+    <w:p>
+      <w:pPr>
+        <w:rPr>
+          <w:rFonts w:cs="Minion Pro"/>
+          <w:color w:val="000000"/>
+          <w:sz w:val="18"/>
+          <w:szCs w:val="18"/>
+        </w:rPr>
+      </w:pPr>
+    </w:p>
+    <w:p>
+      <w:pPr>
+        <w:rPr>
+          <w:rFonts w:cs="Minion Pro"/>
+          <w:color w:val="000000"/>
+          <w:sz w:val="18"/>
+          <w:szCs w:val="18"/>
+        </w:rPr>
+      </w:pPr>
+    </w:p>
+    <w:p>
+      <w:pPr>
+        <w:rPr>
+          <w:rFonts w:cs="Minion Pro"/>
+          <w:color w:val="000000"/>
+          <w:sz w:val="18"/>
+          <w:szCs w:val="18"/>
+        </w:rPr>
+      </w:pPr>
+      <w:r>
+        <w:rPr>
+          <w:rFonts w:cs="Minion Pro"/>
+          <w:color w:val="000000"/>
+          <w:sz w:val="18"/>
+          <w:szCs w:val="18"/>
+        </w:rPr>
+        <w:t>Jeschke, J.M. &amp;D.L. Strayer. 2008. Usefulness ofbioclimatic models for studying climate change and invasive species. Ann. N.Y. Acad. Sci. 1134: 1–24.</w:t>
+      </w:r>
+    </w:p>
+    <w:p>
+      <w:pPr>
+        <w:rPr>
+          <w:rFonts w:cs="Minion Pro"/>
+          <w:color w:val="000000"/>
+          <w:sz w:val="18"/>
+          <w:szCs w:val="18"/>
+        </w:rPr>
+      </w:pPr>
+    </w:p>
+    <w:p>
+      <w:pPr>
+        <w:rPr>
+          <w:rFonts w:cs="Minion Pro"/>
+          <w:color w:val="000000"/>
+          <w:sz w:val="18"/>
+          <w:szCs w:val="18"/>
+        </w:rPr>
+      </w:pPr>
+    </w:p>
+    <w:p>
+      <w:pPr>
+        <w:rPr>
+          <w:rFonts w:cs="Minion Pro"/>
+          <w:color w:val="000000"/>
+          <w:sz w:val="18"/>
+          <w:szCs w:val="18"/>
+        </w:rPr>
+      </w:pPr>
+    </w:p>
+    <w:p>
+      <w:pPr>
+        <w:rPr>
+          <w:rFonts w:cs="Minion Pro"/>
+          <w:color w:val="000000"/>
+          <w:sz w:val="18"/>
+          <w:szCs w:val="18"/>
+        </w:rPr>
+      </w:pPr>
+      <w:r>
+        <w:t xml:space="preserve">Peterson, A. T., Cobos, M. E., &amp; Jiménez‐García, D. (2018). </w:t>
       </w:r>
       <w:r>
         <w:t xml:space="preserve">Major challenges for correlational ecological niche model projections to future climate conditions. </w:t>
@@ -639,27 +426,7 @@
           <w:sz w:val="18"/>
           <w:szCs w:val="18"/>
         </w:rPr>
-        <w:t>-</w:t>
-      </w:r>
-      <w:proofErr w:type="spellStart"/>
-      <w:r>
-        <w:rPr>
-          <w:rFonts w:cs="Minion Pro"/>
-          <w:color w:val="000000"/>
-          <w:sz w:val="18"/>
-          <w:szCs w:val="18"/>
-        </w:rPr>
-        <w:t>worldclim</w:t>
-      </w:r>
-      <w:proofErr w:type="spellEnd"/>
-      <w:r>
-        <w:rPr>
-          <w:rFonts w:cs="Minion Pro"/>
-          <w:color w:val="000000"/>
-          <w:sz w:val="18"/>
-          <w:szCs w:val="18"/>
-        </w:rPr>
-        <w:t xml:space="preserve"> data is best synchronized with future climate datasets, which is why it is often used for climate change predictions</w:t>
+        <w:t>-worldclim data is best synchronized with future climate datasets, which is why it is often used for climate change predictions</w:t>
       </w:r>
     </w:p>
     <w:p>
@@ -805,29 +572,13 @@
     <w:p/>
     <w:p>
       <w:r>
-        <w:t xml:space="preserve">Osorio-Olvera, Luis. (2019). On population abundance and niche structure. </w:t>
-      </w:r>
-      <w:proofErr w:type="spellStart"/>
-      <w:r>
-        <w:t>Ecography</w:t>
-      </w:r>
-      <w:proofErr w:type="spellEnd"/>
-      <w:r>
-        <w:t xml:space="preserve"> (Copenhagen). (42)8. p.1415 - 1425.</w:t>
-      </w:r>
-    </w:p>
-    <w:p/>
-    <w:p>
-      <w:r>
-        <w:t xml:space="preserve">Cooper, J. C., &amp; </w:t>
-      </w:r>
-      <w:proofErr w:type="spellStart"/>
-      <w:r>
-        <w:t>Soberón</w:t>
-      </w:r>
-      <w:proofErr w:type="spellEnd"/>
-      <w:r>
-        <w:t xml:space="preserve">, J. (2018). Creating individual accessible area hypotheses improves stacked species distribution model performance. </w:t>
+        <w:t>Osorio-Olvera, Luis. (2019). On population abundance and niche structure. Ecography (Copenhagen). (42)8. p.1415 - 1425.</w:t>
+      </w:r>
+    </w:p>
+    <w:p/>
+    <w:p>
+      <w:r>
+        <w:t xml:space="preserve">Cooper, J. C., &amp; Soberón, J. (2018). Creating individual accessible area hypotheses improves stacked species distribution model performance. </w:t>
       </w:r>
       <w:r>
         <w:rPr>
@@ -854,39 +605,7 @@
     <w:p/>
     <w:p>
       <w:r>
-        <w:t xml:space="preserve">Owens, H. L., Campbell, L. P., </w:t>
-      </w:r>
-      <w:proofErr w:type="spellStart"/>
-      <w:r>
-        <w:t>Dornak</w:t>
-      </w:r>
-      <w:proofErr w:type="spellEnd"/>
-      <w:r>
-        <w:t xml:space="preserve">, L. L., </w:t>
-      </w:r>
-      <w:proofErr w:type="spellStart"/>
-      <w:r>
-        <w:t>Saupe</w:t>
-      </w:r>
-      <w:proofErr w:type="spellEnd"/>
-      <w:r>
-        <w:t xml:space="preserve">, E. E., </w:t>
-      </w:r>
-      <w:proofErr w:type="spellStart"/>
-      <w:r>
-        <w:t>Barve</w:t>
-      </w:r>
-      <w:proofErr w:type="spellEnd"/>
-      <w:r>
-        <w:t xml:space="preserve">, N., </w:t>
-      </w:r>
-      <w:proofErr w:type="spellStart"/>
-      <w:r>
-        <w:t>Soberón</w:t>
-      </w:r>
-      <w:proofErr w:type="spellEnd"/>
-      <w:r>
-        <w:t xml:space="preserve">, J., ... &amp; Peterson, A. T. (2013). Constraints on interpretation of ecological niche models by limited environmental ranges on calibration areas. </w:t>
+        <w:t xml:space="preserve">Owens, H. L., Campbell, L. P., Dornak, L. L., Saupe, E. E., Barve, N., Soberón, J., ... &amp; Peterson, A. T. (2013). Constraints on interpretation of ecological niche models by limited environmental ranges on calibration areas. </w:t>
       </w:r>
       <w:r>
         <w:rPr>
@@ -930,13 +649,8 @@
     <w:p/>
     <w:p/>
     <w:p>
-      <w:proofErr w:type="spellStart"/>
-      <w:r>
-        <w:t>McLoughlin</w:t>
-      </w:r>
-      <w:proofErr w:type="spellEnd"/>
-      <w:r>
-        <w:t xml:space="preserve"> et al 2010: consider including density as a random effect</w:t>
+      <w:r>
+        <w:t>McLoughlin et al 2010: consider including density as a random effect</w:t>
       </w:r>
     </w:p>
     <w:p/>
@@ -951,21 +665,7 @@
         <w:rPr>
           <w:u w:val="single"/>
         </w:rPr>
-        <w:t xml:space="preserve">Comparing papers that are for or against </w:t>
-      </w:r>
-      <w:proofErr w:type="spellStart"/>
-      <w:r>
-        <w:rPr>
-          <w:u w:val="single"/>
-        </w:rPr>
-        <w:t>Eltonian</w:t>
-      </w:r>
-      <w:proofErr w:type="spellEnd"/>
-      <w:r>
-        <w:rPr>
-          <w:u w:val="single"/>
-        </w:rPr>
-        <w:t xml:space="preserve"> Noise Hypothesis</w:t>
+        <w:t>Comparing papers that are for or against Eltonian Noise Hypothesis</w:t>
       </w:r>
     </w:p>
     <w:p/>
@@ -979,19 +679,11 @@
       <w:r>
         <w:t xml:space="preserve">Background - </w:t>
       </w:r>
-      <w:proofErr w:type="spellStart"/>
-      <w:r>
-        <w:rPr>
-          <w:i/>
-        </w:rPr>
-        <w:t>Soberon</w:t>
-      </w:r>
-      <w:proofErr w:type="spellEnd"/>
-      <w:r>
-        <w:rPr>
-          <w:i/>
-        </w:rPr>
-        <w:t xml:space="preserve"> and Nakamura 2009. Niches and distributional areas: Concepts, methods, and assumptions</w:t>
+      <w:r>
+        <w:rPr>
+          <w:i/>
+        </w:rPr>
+        <w:t>Soberon and Nakamura 2009. Niches and distributional areas: Concepts, methods, and assumptions</w:t>
       </w:r>
     </w:p>
     <w:p>
@@ -1020,26 +712,25 @@
         </w:rPr>
         <w:t>***** finish searches for relevant papers. i.e. “</w:t>
       </w:r>
-      <w:proofErr w:type="spellStart"/>
       <w:r>
         <w:rPr>
           <w:b/>
         </w:rPr>
-        <w:t>eltonian</w:t>
-      </w:r>
-      <w:proofErr w:type="spellEnd"/>
+        <w:t>eltonian noise hypothesis spatial scale</w:t>
+      </w:r>
       <w:r>
         <w:rPr>
           <w:b/>
         </w:rPr>
-        <w:t xml:space="preserve"> noise hypothesis spatial scale</w:t>
-      </w:r>
-      <w:r>
+        <w:t>”</w:t>
+      </w:r>
+    </w:p>
+    <w:p>
+      <w:pPr>
         <w:rPr>
           <w:b/>
         </w:rPr>
-        <w:t>”</w:t>
-      </w:r>
+      </w:pPr>
     </w:p>
     <w:p>
       <w:pPr>
@@ -1047,354 +738,167 @@
           <w:b/>
         </w:rPr>
       </w:pPr>
-    </w:p>
-    <w:p>
-      <w:pPr>
+      <w:r>
         <w:rPr>
           <w:b/>
         </w:rPr>
-      </w:pPr>
-      <w:r>
+        <w:t>SUPPORTS</w:t>
+      </w:r>
+    </w:p>
+    <w:p/>
+    <w:p/>
+    <w:p>
+      <w:pPr>
+        <w:rPr>
+          <w:i/>
+        </w:rPr>
+      </w:pPr>
+      <w:r>
+        <w:rPr>
+          <w:i/>
+        </w:rPr>
+        <w:t>Tingley et al. 2009. Birds track their Grinnellian niche through a century of climate change</w:t>
+      </w:r>
+    </w:p>
+    <w:p/>
+    <w:p/>
+    <w:p/>
+    <w:p>
+      <w:r>
+        <w:rPr>
+          <w:i/>
+        </w:rPr>
+        <w:t>Soberon (2007) Grinnellian and Eltonian niches and geographic distributions of species. Ecol Lett 10:1115–1123.</w:t>
+      </w:r>
+    </w:p>
+    <w:p/>
+    <w:p/>
+    <w:p/>
+    <w:p>
+      <w:pPr>
+        <w:rPr>
+          <w:i/>
+        </w:rPr>
+      </w:pPr>
+      <w:r>
+        <w:rPr>
+          <w:i/>
+        </w:rPr>
+        <w:t>???? Pearson RG, Dawson TP (2003) Predicting the impacts of climate change on the distribution of species: Are bioclimatic envelopes useful? Global Ecol Biogeogr12:361– 371.</w:t>
+      </w:r>
+    </w:p>
+    <w:p/>
+    <w:p/>
+    <w:p>
+      <w:r>
+        <w:t xml:space="preserve">??? </w:t>
+      </w:r>
+      <w:r>
+        <w:rPr>
+          <w:i/>
+        </w:rPr>
+        <w:t>Whittaker, R. J. et al. 2001. Scale and species richness: towards a general, hierarchical theory of species diversity. – J. Biogeogr. 28: 453–470.</w:t>
+      </w:r>
+    </w:p>
+    <w:p/>
+    <w:p/>
+    <w:p/>
+    <w:p>
+      <w:pPr>
+        <w:rPr>
+          <w:i/>
+        </w:rPr>
+      </w:pPr>
+      <w:r>
+        <w:rPr>
+          <w:i/>
+        </w:rPr>
+        <w:t>Fraterrigo et al 2014. Local-scale biotic interactions embedded in macroscale climate drivers suggest Eltonian noise hypothesis distribution patterns for an invasive grass</w:t>
+      </w:r>
+    </w:p>
+    <w:p/>
+    <w:p/>
+    <w:p>
+      <w:pPr>
         <w:rPr>
           <w:b/>
         </w:rPr>
-        <w:t>SUPPORTS</w:t>
-      </w:r>
-    </w:p>
-    <w:p/>
-    <w:p/>
-    <w:p>
-      <w:pPr>
-        <w:rPr>
-          <w:i/>
-        </w:rPr>
-      </w:pPr>
-      <w:proofErr w:type="spellStart"/>
-      <w:r>
-        <w:rPr>
-          <w:i/>
-        </w:rPr>
-        <w:t>Tingley</w:t>
-      </w:r>
-      <w:proofErr w:type="spellEnd"/>
-      <w:r>
-        <w:rPr>
-          <w:i/>
-        </w:rPr>
-        <w:t xml:space="preserve"> et al. 2009. Birds track their </w:t>
-      </w:r>
-      <w:proofErr w:type="spellStart"/>
-      <w:r>
-        <w:rPr>
-          <w:i/>
-        </w:rPr>
-        <w:t>Grinnellian</w:t>
-      </w:r>
-      <w:proofErr w:type="spellEnd"/>
-      <w:r>
-        <w:rPr>
-          <w:i/>
-        </w:rPr>
-        <w:t xml:space="preserve"> niche through a century of climate change</w:t>
-      </w:r>
-    </w:p>
-    <w:p/>
-    <w:p/>
-    <w:p/>
-    <w:p>
-      <w:proofErr w:type="spellStart"/>
-      <w:r>
-        <w:rPr>
-          <w:i/>
-        </w:rPr>
-        <w:t>Soberon</w:t>
-      </w:r>
-      <w:proofErr w:type="spellEnd"/>
-      <w:r>
-        <w:rPr>
-          <w:i/>
-        </w:rPr>
-        <w:t xml:space="preserve"> (2007) </w:t>
-      </w:r>
-      <w:proofErr w:type="spellStart"/>
-      <w:r>
-        <w:rPr>
-          <w:i/>
-        </w:rPr>
-        <w:t>Grinnellian</w:t>
-      </w:r>
-      <w:proofErr w:type="spellEnd"/>
-      <w:r>
-        <w:rPr>
-          <w:i/>
-        </w:rPr>
-        <w:t xml:space="preserve"> and </w:t>
-      </w:r>
-      <w:proofErr w:type="spellStart"/>
-      <w:r>
-        <w:rPr>
-          <w:i/>
-        </w:rPr>
-        <w:t>Eltonian</w:t>
-      </w:r>
-      <w:proofErr w:type="spellEnd"/>
-      <w:r>
-        <w:rPr>
-          <w:i/>
-        </w:rPr>
-        <w:t xml:space="preserve"> niches and geographic distributions of species. </w:t>
-      </w:r>
-      <w:proofErr w:type="spellStart"/>
-      <w:r>
-        <w:rPr>
-          <w:i/>
-        </w:rPr>
-        <w:t>Ecol</w:t>
-      </w:r>
-      <w:proofErr w:type="spellEnd"/>
-      <w:r>
-        <w:rPr>
-          <w:i/>
-        </w:rPr>
-        <w:t xml:space="preserve"> Lett 10:1115–1123.</w:t>
-      </w:r>
-    </w:p>
-    <w:p/>
-    <w:p/>
-    <w:p/>
-    <w:p>
-      <w:pPr>
-        <w:rPr>
-          <w:i/>
-        </w:rPr>
-      </w:pPr>
-      <w:r>
-        <w:rPr>
-          <w:i/>
-        </w:rPr>
-        <w:t xml:space="preserve">???? Pearson RG, Dawson TP (2003) Predicting the impacts of climate change on the distribution of species: Are bioclimatic envelopes useful? Global </w:t>
-      </w:r>
-      <w:proofErr w:type="spellStart"/>
-      <w:r>
-        <w:rPr>
-          <w:i/>
-        </w:rPr>
-        <w:t>Ecol</w:t>
-      </w:r>
-      <w:proofErr w:type="spellEnd"/>
-      <w:r>
-        <w:rPr>
-          <w:i/>
-        </w:rPr>
-        <w:t xml:space="preserve"> Biogeogr12:361– 371.</w:t>
-      </w:r>
-    </w:p>
-    <w:p/>
-    <w:p/>
-    <w:p>
-      <w:r>
-        <w:t xml:space="preserve">??? </w:t>
-      </w:r>
-      <w:r>
-        <w:rPr>
-          <w:i/>
-        </w:rPr>
-        <w:t xml:space="preserve">Whittaker, R. J. et al. 2001. Scale and species richness: towards a general, hierarchical theory of species diversity. – J. </w:t>
-      </w:r>
-      <w:proofErr w:type="spellStart"/>
-      <w:r>
-        <w:rPr>
-          <w:i/>
-        </w:rPr>
-        <w:t>Biogeogr</w:t>
-      </w:r>
-      <w:proofErr w:type="spellEnd"/>
-      <w:r>
-        <w:rPr>
-          <w:i/>
-        </w:rPr>
-        <w:t>. 28: 453–470.</w:t>
-      </w:r>
-    </w:p>
-    <w:p/>
-    <w:p/>
-    <w:p/>
-    <w:p>
-      <w:pPr>
-        <w:rPr>
-          <w:i/>
-        </w:rPr>
-      </w:pPr>
-      <w:proofErr w:type="spellStart"/>
-      <w:r>
-        <w:rPr>
-          <w:i/>
-        </w:rPr>
-        <w:t>Fraterrigo</w:t>
-      </w:r>
-      <w:proofErr w:type="spellEnd"/>
-      <w:r>
-        <w:rPr>
-          <w:i/>
-        </w:rPr>
-        <w:t xml:space="preserve"> et al 2014. Local-scale biotic interactions embedded in macroscale climate drivers suggest </w:t>
-      </w:r>
-      <w:proofErr w:type="spellStart"/>
-      <w:r>
-        <w:rPr>
-          <w:i/>
-        </w:rPr>
-        <w:t>Eltonian</w:t>
-      </w:r>
-      <w:proofErr w:type="spellEnd"/>
-      <w:r>
-        <w:rPr>
-          <w:i/>
-        </w:rPr>
-        <w:t xml:space="preserve"> noise hypothesis distribution patterns for an invasive grass</w:t>
-      </w:r>
-    </w:p>
-    <w:p/>
-    <w:p/>
-    <w:p>
-      <w:pPr>
+      </w:pPr>
+      <w:r>
         <w:rPr>
           <w:b/>
         </w:rPr>
-      </w:pPr>
-      <w:r>
+        <w:t>REJECTS</w:t>
+      </w:r>
+    </w:p>
+    <w:p/>
+    <w:p>
+      <w:r>
+        <w:rPr>
+          <w:i/>
+        </w:rPr>
+        <w:t>Sofaer et al 2018. Misleading prioritizations from modelling range shifts under climate change</w:t>
+      </w:r>
+    </w:p>
+    <w:p/>
+    <w:p>
+      <w:r>
+        <w:rPr>
+          <w:i/>
+        </w:rPr>
+        <w:t>Leathwick JR, Austin M (2001) Competitive interactions between tree species in New Zealand’s old-growth indigenous forest. Ecology 82:2560–2573.</w:t>
+      </w:r>
+    </w:p>
+    <w:p/>
+    <w:p/>
+    <w:p/>
+    <w:p/>
+    <w:p>
+      <w:pPr>
+        <w:rPr>
+          <w:i/>
+        </w:rPr>
+      </w:pPr>
+      <w:r>
+        <w:rPr>
+          <w:i/>
+        </w:rPr>
+        <w:t>Bullock JM, Edwards RJ, Carey PD, Rose RJ (2000) Geographical separation of two Ulex species at three spatial scales: Does competition limit species’ ranges? Ecography 23:257–271.</w:t>
+      </w:r>
+    </w:p>
+    <w:p/>
+    <w:p/>
+    <w:p/>
+    <w:p>
+      <w:r>
+        <w:rPr>
+          <w:i/>
+        </w:rPr>
+        <w:t>Araujo et al 2014. The importance of biotic interactions in species distribution models: A test of the Eltonian noise hypothesis using parrots</w:t>
+      </w:r>
+    </w:p>
+    <w:p>
+      <w:r>
+        <w:t xml:space="preserve">-claims that adding in the biotic factors improves it for all birds, but much less than that were significantly different, and a few were at a random intermediate spatial scale that doesn’t make much sense. Claims to be evidence against ENH, but it’s weak I think. </w:t>
+      </w:r>
+    </w:p>
+    <w:p>
+      <w:r>
+        <w:t xml:space="preserve">-4 scales (1km-29km), found little effect of scale </w:t>
+      </w:r>
+    </w:p>
+    <w:p/>
+    <w:p/>
+    <w:p>
+      <w:pPr>
         <w:rPr>
           <w:b/>
         </w:rPr>
-        <w:t>REJECTS</w:t>
-      </w:r>
-    </w:p>
-    <w:p/>
-    <w:p>
-      <w:proofErr w:type="spellStart"/>
-      <w:r>
-        <w:rPr>
-          <w:i/>
-        </w:rPr>
-        <w:t>Sofaer</w:t>
-      </w:r>
-      <w:proofErr w:type="spellEnd"/>
-      <w:r>
-        <w:rPr>
-          <w:i/>
-        </w:rPr>
-        <w:t xml:space="preserve"> et al 2018. Misleading prioritizations from modelling range shifts under climate change</w:t>
-      </w:r>
-    </w:p>
-    <w:p/>
-    <w:p>
-      <w:proofErr w:type="spellStart"/>
-      <w:r>
-        <w:rPr>
-          <w:i/>
-        </w:rPr>
-        <w:t>Leathwick</w:t>
-      </w:r>
-      <w:proofErr w:type="spellEnd"/>
-      <w:r>
-        <w:rPr>
-          <w:i/>
-        </w:rPr>
-        <w:t xml:space="preserve"> JR, Austin M (2001) Competitive interactions between tree species in New Zealand’s old-growth indigenous forest. Ecology 82:2560–2573.</w:t>
-      </w:r>
-    </w:p>
-    <w:p/>
-    <w:p/>
-    <w:p/>
-    <w:p/>
-    <w:p>
-      <w:pPr>
-        <w:rPr>
-          <w:i/>
-        </w:rPr>
-      </w:pPr>
-      <w:r>
-        <w:rPr>
-          <w:i/>
-        </w:rPr>
-        <w:t xml:space="preserve">Bullock JM, Edwards RJ, Carey PD, Rose RJ (2000) Geographical separation of two </w:t>
-      </w:r>
-      <w:proofErr w:type="spellStart"/>
-      <w:r>
-        <w:rPr>
-          <w:i/>
-        </w:rPr>
-        <w:t>Ulex</w:t>
-      </w:r>
-      <w:proofErr w:type="spellEnd"/>
-      <w:r>
-        <w:rPr>
-          <w:i/>
-        </w:rPr>
-        <w:t xml:space="preserve"> species at three spatial scales: Does competition limit species’ ranges? </w:t>
-      </w:r>
-      <w:proofErr w:type="spellStart"/>
-      <w:r>
-        <w:rPr>
-          <w:i/>
-        </w:rPr>
-        <w:t>Ecography</w:t>
-      </w:r>
-      <w:proofErr w:type="spellEnd"/>
-      <w:r>
-        <w:rPr>
-          <w:i/>
-        </w:rPr>
-        <w:t xml:space="preserve"> 23:257–271.</w:t>
-      </w:r>
-    </w:p>
-    <w:p/>
-    <w:p/>
-    <w:p/>
-    <w:p>
-      <w:r>
-        <w:rPr>
-          <w:i/>
-        </w:rPr>
-        <w:t xml:space="preserve">Araujo et al 2014. The importance of biotic interactions in species distribution models: A test of the </w:t>
-      </w:r>
-      <w:proofErr w:type="spellStart"/>
-      <w:r>
-        <w:rPr>
-          <w:i/>
-        </w:rPr>
-        <w:t>Eltonian</w:t>
-      </w:r>
-      <w:proofErr w:type="spellEnd"/>
-      <w:r>
-        <w:rPr>
-          <w:i/>
-        </w:rPr>
-        <w:t xml:space="preserve"> noise hypothesis using parrots</w:t>
-      </w:r>
-    </w:p>
-    <w:p>
-      <w:r>
-        <w:t xml:space="preserve">-claims that adding in the biotic factors improves it for all birds, but much less than that were significantly different, and a few were at a random intermediate spatial scale that doesn’t make much sense. Claims to be evidence against ENH, but it’s weak I think. </w:t>
-      </w:r>
-    </w:p>
-    <w:p>
-      <w:r>
-        <w:t xml:space="preserve">-4 scales (1km-29km), found little effect of scale </w:t>
-      </w:r>
-    </w:p>
-    <w:p/>
-    <w:p/>
-    <w:p>
-      <w:pPr>
+      </w:pPr>
+      <w:r>
         <w:rPr>
           <w:b/>
         </w:rPr>
-      </w:pPr>
-      <w:r>
-        <w:rPr>
-          <w:b/>
-        </w:rPr>
         <w:t>OTHER RELEVENT PAPERS</w:t>
       </w:r>
     </w:p>
@@ -1409,51 +913,21 @@
         <w:rPr>
           <w:i/>
         </w:rPr>
-        <w:t xml:space="preserve">Araujo and </w:t>
-      </w:r>
-      <w:proofErr w:type="spellStart"/>
-      <w:r>
-        <w:rPr>
-          <w:i/>
-        </w:rPr>
-        <w:t>Rozenfeld</w:t>
-      </w:r>
-      <w:proofErr w:type="spellEnd"/>
-      <w:r>
-        <w:rPr>
-          <w:i/>
-        </w:rPr>
-        <w:t xml:space="preserve"> 2014. The geographic scaling of biotic interactions</w:t>
-      </w:r>
-    </w:p>
-    <w:p>
-      <w:r>
-        <w:t xml:space="preserve">-simulation study. Found that positive biotic interactions (mutualism, commensalism) manifested across scales, but that negative interactions (competition, </w:t>
-      </w:r>
-      <w:proofErr w:type="spellStart"/>
-      <w:r>
-        <w:t>ammensalism</w:t>
-      </w:r>
-      <w:proofErr w:type="spellEnd"/>
-      <w:r>
-        <w:t xml:space="preserve">) were only visible at smaller scales. Consumer-resource (+/-) depended on how strong the positive effects were </w:t>
-      </w:r>
-    </w:p>
-    <w:p/>
-    <w:p>
-      <w:proofErr w:type="spellStart"/>
-      <w:r>
-        <w:rPr>
-          <w:i/>
-        </w:rPr>
-        <w:t>Yackulic</w:t>
-      </w:r>
-      <w:proofErr w:type="spellEnd"/>
-      <w:r>
-        <w:rPr>
-          <w:i/>
-        </w:rPr>
-        <w:t xml:space="preserve"> 2017. </w:t>
+        <w:t>Araujo and Rozenfeld 2014. The geographic scaling of biotic interactions</w:t>
+      </w:r>
+    </w:p>
+    <w:p>
+      <w:r>
+        <w:t xml:space="preserve">-simulation study. Found that positive biotic interactions (mutualism, commensalism) manifested across scales, but that negative interactions (competition, ammensalism) were only visible at smaller scales. Consumer-resource (+/-) depended on how strong the positive effects were </w:t>
+      </w:r>
+    </w:p>
+    <w:p/>
+    <w:p>
+      <w:r>
+        <w:rPr>
+          <w:i/>
+        </w:rPr>
+        <w:t xml:space="preserve">Yackulic 2017. </w:t>
       </w:r>
       <w:r>
         <w:rPr>
@@ -1573,15 +1047,7 @@
     </w:p>
     <w:p>
       <w:r>
-        <w:t>-</w:t>
-      </w:r>
-      <w:proofErr w:type="spellStart"/>
-      <w:r>
-        <w:t>pseudoexperiment</w:t>
-      </w:r>
-      <w:proofErr w:type="spellEnd"/>
-      <w:r>
-        <w:t>/ natural experiment – would need to match conditions at different places</w:t>
+        <w:t>-pseudoexperiment/ natural experiment – would need to match conditions at different places</w:t>
       </w:r>
     </w:p>
     <w:p>
@@ -1598,46 +1064,200 @@
       <w:r>
         <w:t xml:space="preserve">Check out </w:t>
       </w:r>
-      <w:proofErr w:type="spellStart"/>
-      <w:r>
-        <w:rPr>
-          <w:i/>
-        </w:rPr>
-        <w:t>Yackulic</w:t>
-      </w:r>
-      <w:proofErr w:type="spellEnd"/>
-      <w:r>
-        <w:rPr>
-          <w:i/>
-        </w:rPr>
-        <w:t xml:space="preserve"> et al 2015. To predict the niche, model colonization and extinction</w:t>
-      </w:r>
-    </w:p>
-    <w:p/>
-    <w:p/>
-    <w:p>
-      <w:r>
-        <w:t>______________________________</w:t>
-      </w:r>
-    </w:p>
-    <w:p>
-      <w:r>
-        <w:t>Time lags in environmental associations</w:t>
-      </w:r>
-    </w:p>
-    <w:p/>
-    <w:p/>
-    <w:p/>
-    <w:p/>
-    <w:p>
-      <w:r>
-        <w:t>How well has hindcasting worked? What areas are strong/weak?</w:t>
-      </w:r>
+      <w:r>
+        <w:rPr>
+          <w:i/>
+        </w:rPr>
+        <w:t>Yackulic et al 2015. To predict the niche, model colonization and extinction</w:t>
+      </w:r>
+    </w:p>
+    <w:p/>
+    <w:p/>
+    <w:p>
+      <w:pPr>
+        <w:pBdr>
+          <w:bottom w:val="single" w:sz="12" w:space="1" w:color="auto"/>
+        </w:pBdr>
+      </w:pPr>
+    </w:p>
+    <w:p>
+      <w:r>
+        <w:t>SESAM framework to integrate different drivers of distribution (Guuisan and Rahbek et al. 2011)</w:t>
+      </w:r>
+    </w:p>
+    <w:p/>
+    <w:p>
+      <w:r>
+        <w:t xml:space="preserve">D’Amen et al 2015 – test of SESAM framework. They found that stacked SDMs didn’t over predict richness in most cases, unlike some other studies. SESAM useful in these cases for </w:t>
+      </w:r>
+      <w:r>
+        <w:t>improving</w:t>
+      </w:r>
+      <w:r>
+        <w:t xml:space="preserve"> predictions of species composition</w:t>
+      </w:r>
+    </w:p>
+    <w:p>
+      <w:r>
+        <w:tab/>
+        <w:t>-could potentially be explained by whether or not bionomic/resource based predictors are used (in this case, NDVI and distance to forest)</w:t>
+      </w:r>
+    </w:p>
+    <w:p/>
+    <w:p>
+      <w:r>
+        <w:t xml:space="preserve">Bennetsen et al. 2016. </w:t>
+      </w:r>
+      <w:r>
+        <w:t>Species distribution models grounded in ecological theory for decision support in river managemen</w:t>
+      </w:r>
+      <w:r>
+        <w:t xml:space="preserve">t </w:t>
+      </w:r>
+    </w:p>
+    <w:p/>
+    <w:p>
+      <w:r>
+        <w:t>Schmitt et al 2017. SSDM R package. Paper describes r package that produces various iteration of ssdms, including SESAM</w:t>
+      </w:r>
+    </w:p>
+    <w:p/>
+    <w:p>
+      <w:r>
+        <w:t>Other papers testing SESAM framework</w:t>
+      </w:r>
+    </w:p>
+    <w:p>
+      <w:hyperlink r:id="rId6" w:history="1">
+        <w:r>
+          <w:rPr>
+            <w:rStyle w:val="Hyperlink"/>
+          </w:rPr>
+          <w:t>https://pubag.nal.usda.gov/catalog/5799030</w:t>
+        </w:r>
+      </w:hyperlink>
+    </w:p>
+    <w:p>
+      <w:r>
+        <w:lastRenderedPageBreak/>
+        <w:tab/>
+        <w:t>-argued it didn’t work well because MEM part wasn’t good, found SSDM better, suggest due to abiotic factors being most important in producing richness patters</w:t>
+      </w:r>
+    </w:p>
+    <w:p/>
+    <w:p>
+      <w:hyperlink r:id="rId7" w:history="1">
+        <w:r>
+          <w:rPr>
+            <w:rStyle w:val="Hyperlink"/>
+          </w:rPr>
+          <w:t>https://onlinelibrary.wiley.com/doi/pdf/10.1111/jbi.12485</w:t>
+        </w:r>
+      </w:hyperlink>
+    </w:p>
+    <w:p>
+      <w:r>
+        <w:t>-found improvement of predictions of community composition</w:t>
+      </w:r>
+    </w:p>
+    <w:p/>
+    <w:p>
+      <w:hyperlink r:id="rId8" w:history="1">
+        <w:r>
+          <w:rPr>
+            <w:rStyle w:val="Hyperlink"/>
+          </w:rPr>
+          <w:t>https://onlinelibrary.wiley.com/doi/pdf/10.1111/ecog.02990</w:t>
+        </w:r>
+      </w:hyperlink>
+    </w:p>
+    <w:p>
+      <w:r>
+        <w:t>-used to predict future values of CTI (community thermal index?)</w:t>
+      </w:r>
+    </w:p>
+    <w:p/>
+    <w:p>
+      <w:hyperlink r:id="rId9" w:history="1">
+        <w:r>
+          <w:rPr>
+            <w:rStyle w:val="Hyperlink"/>
+          </w:rPr>
+          <w:t>https://www.sciencedirect.com/science/article/pii/S0304380018303600</w:t>
+        </w:r>
+      </w:hyperlink>
     </w:p>
     <w:p>
       <w:bookmarkStart w:id="0" w:name="_GoBack"/>
       <w:bookmarkEnd w:id="0"/>
-    </w:p>
+      <w:r>
+        <w:t xml:space="preserve">Febbraro et al. 2018. </w:t>
+      </w:r>
+      <w:r>
+        <w:t>Using macroecological constraints on spatial biodiversity predictions under climate change: the modelling method matters</w:t>
+      </w:r>
+      <w:r>
+        <w:t>.</w:t>
+      </w:r>
+    </w:p>
+    <w:p>
+      <w:r>
+        <w:t>-compared results of ssdm and sesam. Results suggested that ssdm predicted present richness better than sesam. However, both had opposite predictions if used for future scenarios (increased vs decreased diversity)</w:t>
+      </w:r>
+    </w:p>
+    <w:p>
+      <w:pPr>
+        <w:pBdr>
+          <w:bottom w:val="single" w:sz="12" w:space="1" w:color="auto"/>
+        </w:pBdr>
+      </w:pPr>
+    </w:p>
+    <w:p>
+      <w:r>
+        <w:t>Hierarchical models:</w:t>
+      </w:r>
+    </w:p>
+    <w:p/>
+    <w:p>
+      <w:r>
+        <w:rPr>
+          <w:lang w:val="fr-CA"/>
+        </w:rPr>
+        <w:t xml:space="preserve">Pearson, R. G. et al. 2004. </w:t>
+      </w:r>
+      <w:r>
+        <w:t>Modelling species distributions in Britain: a hierarchical integration of climate and land-cover data. – Ecography 3: 285–298.</w:t>
+      </w:r>
+    </w:p>
+    <w:p/>
+    <w:p/>
+    <w:p/>
+    <w:p/>
+    <w:p/>
+    <w:p/>
+    <w:p>
+      <w:pPr>
+        <w:pBdr>
+          <w:bottom w:val="single" w:sz="12" w:space="1" w:color="auto"/>
+        </w:pBdr>
+      </w:pPr>
+    </w:p>
+    <w:p/>
+    <w:p>
+      <w:r>
+        <w:t>Time lags in environmental associations</w:t>
+      </w:r>
+    </w:p>
+    <w:p/>
+    <w:p/>
+    <w:p/>
+    <w:p/>
+    <w:p>
+      <w:r>
+        <w:t>How well has hindcasting worked? What areas are strong/weak?</w:t>
+      </w:r>
+    </w:p>
+    <w:p/>
     <w:sectPr>
       <w:pgSz w:w="12240" w:h="15840"/>
       <w:pgMar w:top="1440" w:right="1440" w:bottom="1440" w:left="1440" w:header="708" w:footer="708" w:gutter="0"/>

</xml_diff>

<commit_message>
Added notes for next steps & meetings with Paul, finished cleaning current PRISM data version more or less
</commit_message>
<xml_diff>
--- a/manuscript/literature review.docx
+++ b/manuscript/literature review.docx
@@ -44,7 +44,7 @@
     <w:p/>
     <w:p/>
     <w:p>
-      <w:hyperlink r:id="rId4" w:history="1">
+      <w:hyperlink r:id="rId5" w:history="1">
         <w:r>
           <w:rPr>
             <w:rStyle w:val="Hyperlink"/>
@@ -76,7 +76,7 @@
     <w:p/>
     <w:p/>
     <w:p>
-      <w:hyperlink r:id="rId5" w:history="1">
+      <w:hyperlink r:id="rId6" w:history="1">
         <w:r>
           <w:rPr>
             <w:rStyle w:val="Hyperlink"/>
@@ -1128,7 +1128,7 @@
       </w:r>
     </w:p>
     <w:p>
-      <w:hyperlink r:id="rId6" w:history="1">
+      <w:hyperlink r:id="rId7" w:history="1">
         <w:r>
           <w:rPr>
             <w:rStyle w:val="Hyperlink"/>
@@ -1146,7 +1146,7 @@
     </w:p>
     <w:p/>
     <w:p>
-      <w:hyperlink r:id="rId7" w:history="1">
+      <w:hyperlink r:id="rId8" w:history="1">
         <w:r>
           <w:rPr>
             <w:rStyle w:val="Hyperlink"/>
@@ -1162,7 +1162,7 @@
     </w:p>
     <w:p/>
     <w:p>
-      <w:hyperlink r:id="rId8" w:history="1">
+      <w:hyperlink r:id="rId9" w:history="1">
         <w:r>
           <w:rPr>
             <w:rStyle w:val="Hyperlink"/>
@@ -1178,7 +1178,7 @@
     </w:p>
     <w:p/>
     <w:p>
-      <w:hyperlink r:id="rId9" w:history="1">
+      <w:hyperlink r:id="rId10" w:history="1">
         <w:r>
           <w:rPr>
             <w:rStyle w:val="Hyperlink"/>
@@ -1188,8 +1188,6 @@
       </w:hyperlink>
     </w:p>
     <w:p>
-      <w:bookmarkStart w:id="0" w:name="_GoBack"/>
-      <w:bookmarkEnd w:id="0"/>
       <w:r>
         <w:t xml:space="preserve">Febbraro et al. 2018. </w:t>
       </w:r>
@@ -1213,11 +1211,25 @@
       </w:pPr>
     </w:p>
     <w:p>
-      <w:r>
+      <w:pPr>
+        <w:rPr>
+          <w:lang w:val="fr-CA"/>
+        </w:rPr>
+      </w:pPr>
+      <w:r>
+        <w:rPr>
+          <w:lang w:val="fr-CA"/>
+        </w:rPr>
         <w:t>Hierarchical models:</w:t>
       </w:r>
     </w:p>
-    <w:p/>
+    <w:p>
+      <w:pPr>
+        <w:rPr>
+          <w:lang w:val="fr-CA"/>
+        </w:rPr>
+      </w:pPr>
+    </w:p>
     <w:p>
       <w:r>
         <w:rPr>
@@ -1258,6 +1270,443 @@
       </w:r>
     </w:p>
     <w:p/>
+    <w:p/>
+    <w:p>
+      <w:pPr>
+        <w:pBdr>
+          <w:bottom w:val="single" w:sz="12" w:space="1" w:color="auto"/>
+        </w:pBdr>
+      </w:pPr>
+    </w:p>
+    <w:p>
+      <w:r>
+        <w:t>MODEL SPECIFICITY VS GENERALITY</w:t>
+      </w:r>
+      <w:r>
+        <w:t xml:space="preserve"> / INFERENCE VS PREDICTION</w:t>
+      </w:r>
+    </w:p>
+    <w:p/>
+    <w:p/>
+    <w:p>
+      <w:r>
+        <w:t xml:space="preserve">We can distinguish three main objectives for SDMs: </w:t>
+      </w:r>
+    </w:p>
+    <w:p>
+      <w:r>
+        <w:t>(a) inference and explanation, (b) mapping and interpolation, and (c) forecast and transfer.</w:t>
+      </w:r>
+    </w:p>
+    <w:p/>
+    <w:p>
+      <w:r>
+        <w:t>-How would they be developed differently? What am I trying to do?</w:t>
+      </w:r>
+    </w:p>
+    <w:p/>
+    <w:p>
+      <w:pPr>
+        <w:pStyle w:val="ListParagraph"/>
+        <w:numPr>
+          <w:ilvl w:val="0"/>
+          <w:numId w:val="1"/>
+        </w:numPr>
+      </w:pPr>
+      <w:r>
+        <w:t>–parameter estimates and their associated uncertainties</w:t>
+      </w:r>
+    </w:p>
+    <w:p>
+      <w:pPr>
+        <w:pStyle w:val="ListParagraph"/>
+        <w:numPr>
+          <w:ilvl w:val="0"/>
+          <w:numId w:val="1"/>
+        </w:numPr>
+      </w:pPr>
+      <w:r>
+        <w:t>?</w:t>
+      </w:r>
+    </w:p>
+    <w:p>
+      <w:pPr>
+        <w:pStyle w:val="ListParagraph"/>
+        <w:numPr>
+          <w:ilvl w:val="0"/>
+          <w:numId w:val="1"/>
+        </w:numPr>
+      </w:pPr>
+      <w:r>
+        <w:t>–minimize test error – most correct predictions</w:t>
+      </w:r>
+    </w:p>
+    <w:p/>
+    <w:p>
+      <w:hyperlink r:id="rId11" w:history="1">
+        <w:r>
+          <w:rPr>
+            <w:rStyle w:val="Hyperlink"/>
+          </w:rPr>
+          <w:t>https://www.datascienceblog.net/post/commentary/inference-vs-prediction/</w:t>
+        </w:r>
+      </w:hyperlink>
+    </w:p>
+    <w:p>
+      <w:hyperlink r:id="rId12" w:history="1">
+        <w:r>
+          <w:rPr>
+            <w:rStyle w:val="Hyperlink"/>
+          </w:rPr>
+          <w:t>https://www.stat.berkeley.edu/~aldous/157/Papers/shmueli.pdf</w:t>
+        </w:r>
+      </w:hyperlink>
+    </w:p>
+    <w:p/>
+    <w:p/>
+    <w:p>
+      <w:r>
+        <w:t xml:space="preserve">Elith and Leathwick 2009. </w:t>
+      </w:r>
+      <w:r>
+        <w:t>Species Distribution Models:</w:t>
+      </w:r>
+      <w:r>
+        <w:t xml:space="preserve"> </w:t>
+      </w:r>
+      <w:r>
+        <w:t>Ecological Explanation</w:t>
+      </w:r>
+      <w:r>
+        <w:t xml:space="preserve"> </w:t>
+      </w:r>
+      <w:r>
+        <w:t>and Prediction Across</w:t>
+      </w:r>
+      <w:r>
+        <w:t xml:space="preserve"> </w:t>
+      </w:r>
+      <w:r>
+        <w:t>Space and Time</w:t>
+      </w:r>
+    </w:p>
+    <w:p>
+      <w:hyperlink r:id="rId13" w:history="1">
+        <w:r>
+          <w:rPr>
+            <w:rStyle w:val="Hyperlink"/>
+          </w:rPr>
+          <w:t>https://pdfs.semanticscholar.org/0bde/9d203c6035b107fe46f9c58e7530f87af9f7.pdf</w:t>
+        </w:r>
+      </w:hyperlink>
+    </w:p>
+    <w:p/>
+    <w:p>
+      <w:pPr>
+        <w:rPr>
+          <w:rFonts w:ascii="Arial" w:hAnsi="Arial" w:cs="Arial"/>
+        </w:rPr>
+      </w:pPr>
+      <w:r>
+        <w:rPr>
+          <w:rFonts w:ascii="Arial" w:hAnsi="Arial" w:cs="Arial"/>
+        </w:rPr>
+        <w:t xml:space="preserve">A focus on prediction rather than explanation has implications for the way that models are fitted and evaluated. Models for prediction need to balance specific fit to the training data against the generality that enables reliable prediction to new cases. Information criteria such as AIC (Akaike’s Information Criterion) address this balance by trading off explained variation against </w:t>
+      </w:r>
+      <w:r>
+        <w:rPr>
+          <w:rFonts w:ascii="Arial" w:hAnsi="Arial" w:cs="Arial"/>
+        </w:rPr>
+        <w:lastRenderedPageBreak/>
+        <w:t>model complexity. Alternatively, data mining and machine learning methods use cross-validation or related methods to test model performance on held out data, both within the model-fitting process, and for model evaluation (Hastie et al. 2009). We anticipate expanding interest in machine learning methods for prediction. The special case of extrapolation needs more attention, so that robust model fitting and testing methods can be developed.</w:t>
+      </w:r>
+    </w:p>
+    <w:p>
+      <w:pPr>
+        <w:rPr>
+          <w:rFonts w:ascii="Arial" w:hAnsi="Arial" w:cs="Arial"/>
+        </w:rPr>
+      </w:pPr>
+    </w:p>
+    <w:p>
+      <w:pPr>
+        <w:rPr>
+          <w:rFonts w:ascii="Arial" w:hAnsi="Arial" w:cs="Arial"/>
+        </w:rPr>
+      </w:pPr>
+      <w:r>
+        <w:rPr>
+          <w:rFonts w:ascii="Arial" w:hAnsi="Arial" w:cs="Arial"/>
+        </w:rPr>
+        <w:t>----idea based on p684 box: could you make SDMs where the assumption is disequilibrium? Quantify the disequilibrium somehow?</w:t>
+      </w:r>
+    </w:p>
+    <w:p>
+      <w:pPr>
+        <w:rPr>
+          <w:rFonts w:ascii="Arial" w:hAnsi="Arial" w:cs="Arial"/>
+        </w:rPr>
+      </w:pPr>
+    </w:p>
+    <w:p>
+      <w:pPr>
+        <w:rPr>
+          <w:rFonts w:ascii="Arial" w:hAnsi="Arial" w:cs="Arial"/>
+        </w:rPr>
+      </w:pPr>
+    </w:p>
+    <w:p>
+      <w:pPr>
+        <w:rPr>
+          <w:rFonts w:ascii="Arial" w:hAnsi="Arial" w:cs="Arial"/>
+        </w:rPr>
+      </w:pPr>
+    </w:p>
+    <w:p>
+      <w:hyperlink r:id="rId14" w:history="1">
+        <w:r>
+          <w:rPr>
+            <w:rStyle w:val="Hyperlink"/>
+          </w:rPr>
+          <w:t>http://depts.washington.edu/oldenlab/wordpress/wp-content/uploads/2013/03/MethodsEE_2012.pdf</w:t>
+        </w:r>
+      </w:hyperlink>
+    </w:p>
+    <w:p>
+      <w:r>
+        <w:t xml:space="preserve">Wengre and Olden 2012. </w:t>
+      </w:r>
+      <w:r>
+        <w:t>Assessing transferability of ecological models: an</w:t>
+      </w:r>
+      <w:r>
+        <w:t xml:space="preserve"> </w:t>
+      </w:r>
+      <w:r>
+        <w:t>underappreciated aspect of statistical validation</w:t>
+      </w:r>
+    </w:p>
+    <w:p>
+      <w:r>
+        <w:t>-non randomly grouped cross-validation</w:t>
+      </w:r>
+    </w:p>
+    <w:p/>
+    <w:p/>
+    <w:p>
+      <w:pPr>
+        <w:pBdr>
+          <w:bottom w:val="single" w:sz="12" w:space="1" w:color="auto"/>
+        </w:pBdr>
+      </w:pPr>
+    </w:p>
+    <w:p/>
+    <w:p>
+      <w:r>
+        <w:t>Path analysis and Structural Equation Modelling</w:t>
+      </w:r>
+    </w:p>
+    <w:p/>
+    <w:p>
+      <w:pPr>
+        <w:spacing w:after="0" w:line="240" w:lineRule="auto"/>
+        <w:rPr>
+          <w:rFonts w:ascii="Times New Roman" w:eastAsia="Times New Roman" w:hAnsi="Times New Roman" w:cs="Times New Roman"/>
+          <w:sz w:val="24"/>
+          <w:szCs w:val="24"/>
+          <w:lang w:eastAsia="en-CA"/>
+        </w:rPr>
+      </w:pPr>
+      <w:r>
+        <w:rPr>
+          <w:rFonts w:ascii="Times New Roman" w:eastAsia="Times New Roman" w:hAnsi="Times New Roman" w:cs="Times New Roman"/>
+          <w:sz w:val="24"/>
+          <w:szCs w:val="24"/>
+          <w:lang w:eastAsia="en-CA"/>
+        </w:rPr>
+        <w:t xml:space="preserve">Joseph, M. B., Preston, D. L., &amp; Johnson, P. T. (2016). Integrating occupancy models and structural equation models to understand species occurrence. </w:t>
+      </w:r>
+      <w:r>
+        <w:rPr>
+          <w:rFonts w:ascii="Times New Roman" w:eastAsia="Times New Roman" w:hAnsi="Times New Roman" w:cs="Times New Roman"/>
+          <w:i/>
+          <w:iCs/>
+          <w:sz w:val="24"/>
+          <w:szCs w:val="24"/>
+          <w:lang w:eastAsia="en-CA"/>
+        </w:rPr>
+        <w:t>Ecology</w:t>
+      </w:r>
+      <w:r>
+        <w:rPr>
+          <w:rFonts w:ascii="Times New Roman" w:eastAsia="Times New Roman" w:hAnsi="Times New Roman" w:cs="Times New Roman"/>
+          <w:sz w:val="24"/>
+          <w:szCs w:val="24"/>
+          <w:lang w:eastAsia="en-CA"/>
+        </w:rPr>
+        <w:t>.</w:t>
+      </w:r>
+    </w:p>
+    <w:p/>
+    <w:p>
+      <w:r>
+        <w:t>-example of modelling approach I could hypothetically use. Depends on if I use the occupancy part or not?</w:t>
+      </w:r>
+    </w:p>
+    <w:p>
+      <w:r>
+        <w:t>-way of brining biological mechanisms into species distribution modelling, which is one of their main critiques</w:t>
+      </w:r>
+    </w:p>
+    <w:p>
+      <w:r>
+        <w:t>-causal model of species occurrence that explicitly accounts for non-detection</w:t>
+      </w:r>
+    </w:p>
+    <w:p>
+      <w:r>
+        <w:t xml:space="preserve">-latent variables are processes of interest, indicator variables are observed measurements that relate to the latent variables </w:t>
+      </w:r>
+    </w:p>
+    <w:p>
+      <w:r>
+        <w:t>-faster to use rstan that JAGS or BUGS</w:t>
+      </w:r>
+    </w:p>
+    <w:p/>
+    <w:p/>
+    <w:p/>
+    <w:p>
+      <w:r>
+        <w:rPr>
+          <w:lang w:val="fr-CA"/>
+        </w:rPr>
+        <w:t xml:space="preserve">da Cunha, H. F., Ferreira, É. D., Tessarolo, G., &amp; Nabout, J. C. (2018). </w:t>
+      </w:r>
+      <w:r>
+        <w:t xml:space="preserve">Host plant distributions and climate interact to affect the predicted geographic distribution of a Neotropical termite. </w:t>
+      </w:r>
+      <w:r>
+        <w:rPr>
+          <w:i/>
+          <w:iCs/>
+        </w:rPr>
+        <w:t>Biotropica</w:t>
+      </w:r>
+      <w:r>
+        <w:t xml:space="preserve">, </w:t>
+      </w:r>
+      <w:r>
+        <w:rPr>
+          <w:i/>
+          <w:iCs/>
+        </w:rPr>
+        <w:t>50</w:t>
+      </w:r>
+      <w:r>
+        <w:t>(4), 625-632.</w:t>
+      </w:r>
+    </w:p>
+    <w:p/>
+    <w:p>
+      <w:r>
+        <w:t xml:space="preserve">-similar idea to what Paul and I talked about as a way of doing my analysis, but </w:t>
+      </w:r>
+      <w:r>
+        <w:t>simpler</w:t>
+      </w:r>
+      <w:r>
+        <w:t xml:space="preserve"> – just abiotic and biotic</w:t>
+      </w:r>
+    </w:p>
+    <w:p>
+      <w:r>
+        <w:t>-how is the variance partitioning part different?</w:t>
+      </w:r>
+    </w:p>
+    <w:p/>
+    <w:p/>
+    <w:p>
+      <w:r>
+        <w:rPr>
+          <w:lang w:val="fr-CA"/>
+        </w:rPr>
+        <w:t xml:space="preserve">Meineri, E., Dahlberg, C. J., &amp; Hylander, K. (2015). </w:t>
+      </w:r>
+      <w:r>
+        <w:t xml:space="preserve">Using Gaussian Bayesian Networks to disentangle direct and indirect associations between landscape physiography, environmental variables and species distribution. </w:t>
+      </w:r>
+      <w:r>
+        <w:rPr>
+          <w:i/>
+          <w:iCs/>
+        </w:rPr>
+        <w:t>Ecological Modelling</w:t>
+      </w:r>
+      <w:r>
+        <w:t xml:space="preserve">, </w:t>
+      </w:r>
+      <w:r>
+        <w:rPr>
+          <w:i/>
+          <w:iCs/>
+        </w:rPr>
+        <w:t>313</w:t>
+      </w:r>
+      <w:r>
+        <w:t>, 127-136.</w:t>
+      </w:r>
+    </w:p>
+    <w:p>
+      <w:r>
+        <w:t>-Bayesian version</w:t>
+      </w:r>
+    </w:p>
+    <w:p/>
+    <w:p>
+      <w:r>
+        <w:rPr>
+          <w:lang w:val="fr-CA"/>
+        </w:rPr>
+        <w:t xml:space="preserve">Sanz‐Pérez, A., Giralt, D., Robleño, I., Bota, G., Milleret, C., Mañosa, S., &amp; Sardà‐Palomera, F. (2019). </w:t>
+      </w:r>
+      <w:r>
+        <w:t xml:space="preserve">Fallow management increases habitat suitability for endangered steppe bird species through changes in vegetation structure. </w:t>
+      </w:r>
+      <w:r>
+        <w:rPr>
+          <w:i/>
+          <w:iCs/>
+        </w:rPr>
+        <w:t>Journal of Applied Ecology</w:t>
+      </w:r>
+      <w:r>
+        <w:t xml:space="preserve">, </w:t>
+      </w:r>
+      <w:r>
+        <w:rPr>
+          <w:i/>
+          <w:iCs/>
+        </w:rPr>
+        <w:t>56</w:t>
+      </w:r>
+      <w:r>
+        <w:t>(9), 2166-2175.</w:t>
+      </w:r>
+    </w:p>
+    <w:p>
+      <w:r>
+        <w:t>-similar approach</w:t>
+      </w:r>
+      <w:r>
+        <w:t xml:space="preserve"> to what I’m imagining,</w:t>
+      </w:r>
+      <w:bookmarkStart w:id="0" w:name="_GoBack"/>
+      <w:bookmarkEnd w:id="0"/>
+      <w:r>
+        <w:t xml:space="preserve"> but not applied in a predictive way</w:t>
+      </w:r>
+    </w:p>
     <w:sectPr>
       <w:pgSz w:w="12240" w:h="15840"/>
       <w:pgMar w:top="1440" w:right="1440" w:bottom="1440" w:left="1440" w:header="708" w:footer="708" w:gutter="0"/>
@@ -1266,6 +1715,103 @@
     </w:sectPr>
   </w:body>
 </w:document>
+</file>
+
+<file path=word/numbering.xml><?xml version="1.0" encoding="utf-8"?>
+<w:numbering xmlns:wpc="http://schemas.microsoft.com/office/word/2010/wordprocessingCanvas" xmlns:cx="http://schemas.microsoft.com/office/drawing/2014/chartex" xmlns:cx1="http://schemas.microsoft.com/office/drawing/2015/9/8/chartex" xmlns:mc="http://schemas.openxmlformats.org/markup-compatibility/2006" xmlns:o="urn:schemas-microsoft-com:office:office" xmlns:r="http://schemas.openxmlformats.org/officeDocument/2006/relationships" xmlns:m="http://schemas.openxmlformats.org/officeDocument/2006/math" xmlns:v="urn:schemas-microsoft-com:vml" xmlns:wp14="http://schemas.microsoft.com/office/word/2010/wordprocessingDrawing" xmlns:wp="http://schemas.openxmlformats.org/drawingml/2006/wordprocessingDrawing" xmlns:w10="urn:schemas-microsoft-com:office:word" xmlns:w="http://schemas.openxmlformats.org/wordprocessingml/2006/main" xmlns:w14="http://schemas.microsoft.com/office/word/2010/wordml" xmlns:w15="http://schemas.microsoft.com/office/word/2012/wordml" xmlns:w16se="http://schemas.microsoft.com/office/word/2015/wordml/symex" xmlns:wpg="http://schemas.microsoft.com/office/word/2010/wordprocessingGroup" xmlns:wpi="http://schemas.microsoft.com/office/word/2010/wordprocessingInk" xmlns:wne="http://schemas.microsoft.com/office/word/2006/wordml" xmlns:wps="http://schemas.microsoft.com/office/word/2010/wordprocessingShape" mc:Ignorable="w14 w15 w16se wp14">
+  <w:abstractNum w:abstractNumId="0" w15:restartNumberingAfterBreak="0">
+    <w:nsid w:val="6CB23176"/>
+    <w:multiLevelType w:val="hybridMultilevel"/>
+    <w:tmpl w:val="97AE85B8"/>
+    <w:lvl w:ilvl="0" w:tplc="10090017">
+      <w:start w:val="1"/>
+      <w:numFmt w:val="lowerLetter"/>
+      <w:lvlText w:val="%1)"/>
+      <w:lvlJc w:val="left"/>
+      <w:pPr>
+        <w:ind w:left="720" w:hanging="360"/>
+      </w:pPr>
+      <w:rPr>
+        <w:rFonts w:hint="default"/>
+      </w:rPr>
+    </w:lvl>
+    <w:lvl w:ilvl="1" w:tplc="10090019" w:tentative="1">
+      <w:start w:val="1"/>
+      <w:numFmt w:val="lowerLetter"/>
+      <w:lvlText w:val="%2."/>
+      <w:lvlJc w:val="left"/>
+      <w:pPr>
+        <w:ind w:left="1440" w:hanging="360"/>
+      </w:pPr>
+    </w:lvl>
+    <w:lvl w:ilvl="2" w:tplc="1009001B" w:tentative="1">
+      <w:start w:val="1"/>
+      <w:numFmt w:val="lowerRoman"/>
+      <w:lvlText w:val="%3."/>
+      <w:lvlJc w:val="right"/>
+      <w:pPr>
+        <w:ind w:left="2160" w:hanging="180"/>
+      </w:pPr>
+    </w:lvl>
+    <w:lvl w:ilvl="3" w:tplc="1009000F" w:tentative="1">
+      <w:start w:val="1"/>
+      <w:numFmt w:val="decimal"/>
+      <w:lvlText w:val="%4."/>
+      <w:lvlJc w:val="left"/>
+      <w:pPr>
+        <w:ind w:left="2880" w:hanging="360"/>
+      </w:pPr>
+    </w:lvl>
+    <w:lvl w:ilvl="4" w:tplc="10090019" w:tentative="1">
+      <w:start w:val="1"/>
+      <w:numFmt w:val="lowerLetter"/>
+      <w:lvlText w:val="%5."/>
+      <w:lvlJc w:val="left"/>
+      <w:pPr>
+        <w:ind w:left="3600" w:hanging="360"/>
+      </w:pPr>
+    </w:lvl>
+    <w:lvl w:ilvl="5" w:tplc="1009001B" w:tentative="1">
+      <w:start w:val="1"/>
+      <w:numFmt w:val="lowerRoman"/>
+      <w:lvlText w:val="%6."/>
+      <w:lvlJc w:val="right"/>
+      <w:pPr>
+        <w:ind w:left="4320" w:hanging="180"/>
+      </w:pPr>
+    </w:lvl>
+    <w:lvl w:ilvl="6" w:tplc="1009000F" w:tentative="1">
+      <w:start w:val="1"/>
+      <w:numFmt w:val="decimal"/>
+      <w:lvlText w:val="%7."/>
+      <w:lvlJc w:val="left"/>
+      <w:pPr>
+        <w:ind w:left="5040" w:hanging="360"/>
+      </w:pPr>
+    </w:lvl>
+    <w:lvl w:ilvl="7" w:tplc="10090019" w:tentative="1">
+      <w:start w:val="1"/>
+      <w:numFmt w:val="lowerLetter"/>
+      <w:lvlText w:val="%8."/>
+      <w:lvlJc w:val="left"/>
+      <w:pPr>
+        <w:ind w:left="5760" w:hanging="360"/>
+      </w:pPr>
+    </w:lvl>
+    <w:lvl w:ilvl="8" w:tplc="1009001B" w:tentative="1">
+      <w:start w:val="1"/>
+      <w:numFmt w:val="lowerRoman"/>
+      <w:lvlText w:val="%9."/>
+      <w:lvlJc w:val="right"/>
+      <w:pPr>
+        <w:ind w:left="6480" w:hanging="180"/>
+      </w:pPr>
+    </w:lvl>
+  </w:abstractNum>
+  <w:num w:numId="1">
+    <w:abstractNumId w:val="0"/>
+  </w:num>
+</w:numbering>
 </file>
 
 <file path=word/styles.xml><?xml version="1.0" encoding="utf-8"?>
@@ -1700,6 +2246,17 @@
       <w:u w:val="single"/>
     </w:rPr>
   </w:style>
+  <w:style w:type="paragraph" w:styleId="ListParagraph">
+    <w:name w:val="List Paragraph"/>
+    <w:basedOn w:val="Normal"/>
+    <w:uiPriority w:val="34"/>
+    <w:qFormat/>
+    <w:rsid w:val="0021240D"/>
+    <w:pPr>
+      <w:ind w:left="720"/>
+      <w:contextualSpacing/>
+    </w:pPr>
+  </w:style>
 </w:styles>
 </file>
 

</xml_diff>